<commit_message>
Leave type and request added
</commit_message>
<xml_diff>
--- a/documentation/Attendance System Flow.docx
+++ b/documentation/Attendance System Flow.docx
@@ -1,6 +1,6 @@
 
 <file path=word/document.xml><?xml version="1.0" encoding="utf-8"?>
-<w:document xmlns:wpc="http://schemas.microsoft.com/office/word/2010/wordprocessingCanvas" xmlns:cx="http://schemas.microsoft.com/office/drawing/2014/chartex" xmlns:cx1="http://schemas.microsoft.com/office/drawing/2015/9/8/chartex" xmlns:cx2="http://schemas.microsoft.com/office/drawing/2015/10/21/chartex" xmlns:cx3="http://schemas.microsoft.com/office/drawing/2016/5/9/chartex" xmlns:cx4="http://schemas.microsoft.com/office/drawing/2016/5/10/chartex" xmlns:cx5="http://schemas.microsoft.com/office/drawing/2016/5/11/chartex" xmlns:cx6="http://schemas.microsoft.com/office/drawing/2016/5/12/chartex" xmlns:cx7="http://schemas.microsoft.com/office/drawing/2016/5/13/chartex" xmlns:cx8="http://schemas.microsoft.com/office/drawing/2016/5/14/chartex" xmlns:mc="http://schemas.openxmlformats.org/markup-compatibility/2006" xmlns:aink="http://schemas.microsoft.com/office/drawing/2016/ink" xmlns:am3d="http://schemas.microsoft.com/office/drawing/2017/model3d" xmlns:o="urn:schemas-microsoft-com:office:office" xmlns:r="http://schemas.openxmlformats.org/officeDocument/2006/relationships" xmlns:m="http://schemas.openxmlformats.org/officeDocument/2006/math" xmlns:v="urn:schemas-microsoft-com:vml" xmlns:wp14="http://schemas.microsoft.com/office/word/2010/wordprocessingDrawing" xmlns:wp="http://schemas.openxmlformats.org/drawingml/2006/wordprocessingDrawing" xmlns:w10="urn:schemas-microsoft-com:office:word" xmlns:w="http://schemas.openxmlformats.org/wordprocessingml/2006/main" xmlns:w14="http://schemas.microsoft.com/office/word/2010/wordml" xmlns:w15="http://schemas.microsoft.com/office/word/2012/wordml" xmlns:w16cid="http://schemas.microsoft.com/office/word/2016/wordml/cid" xmlns:w16se="http://schemas.microsoft.com/office/word/2015/wordml/symex" xmlns:wpg="http://schemas.microsoft.com/office/word/2010/wordprocessingGroup" xmlns:wpi="http://schemas.microsoft.com/office/word/2010/wordprocessingInk" xmlns:wne="http://schemas.microsoft.com/office/word/2006/wordml" xmlns:wps="http://schemas.microsoft.com/office/word/2010/wordprocessingShape" mc:Ignorable="w14 w15 w16se w16cid wp14">
+<w:document xmlns:wpc="http://schemas.microsoft.com/office/word/2010/wordprocessingCanvas" xmlns:cx="http://schemas.microsoft.com/office/drawing/2014/chartex" xmlns:cx1="http://schemas.microsoft.com/office/drawing/2015/9/8/chartex" xmlns:cx2="http://schemas.microsoft.com/office/drawing/2015/10/21/chartex" xmlns:cx3="http://schemas.microsoft.com/office/drawing/2016/5/9/chartex" xmlns:cx4="http://schemas.microsoft.com/office/drawing/2016/5/10/chartex" xmlns:cx5="http://schemas.microsoft.com/office/drawing/2016/5/11/chartex" xmlns:cx6="http://schemas.microsoft.com/office/drawing/2016/5/12/chartex" xmlns:cx7="http://schemas.microsoft.com/office/drawing/2016/5/13/chartex" xmlns:cx8="http://schemas.microsoft.com/office/drawing/2016/5/14/chartex" xmlns:mc="http://schemas.openxmlformats.org/markup-compatibility/2006" xmlns:aink="http://schemas.microsoft.com/office/drawing/2016/ink" xmlns:am3d="http://schemas.microsoft.com/office/drawing/2017/model3d" xmlns:o="urn:schemas-microsoft-com:office:office" xmlns:r="http://schemas.openxmlformats.org/officeDocument/2006/relationships" xmlns:m="http://schemas.openxmlformats.org/officeDocument/2006/math" xmlns:v="urn:schemas-microsoft-com:vml" xmlns:wp14="http://schemas.microsoft.com/office/word/2010/wordprocessingDrawing" xmlns:wp="http://schemas.openxmlformats.org/drawingml/2006/wordprocessingDrawing" xmlns:w10="urn:schemas-microsoft-com:office:word" xmlns:w="http://schemas.openxmlformats.org/wordprocessingml/2006/main" xmlns:w14="http://schemas.microsoft.com/office/word/2010/wordml" xmlns:w15="http://schemas.microsoft.com/office/word/2012/wordml" xmlns:w16cex="http://schemas.microsoft.com/office/word/2018/wordml/cex" xmlns:w16cid="http://schemas.microsoft.com/office/word/2016/wordml/cid" xmlns:w16="http://schemas.microsoft.com/office/word/2018/wordml" xmlns:w16se="http://schemas.microsoft.com/office/word/2015/wordml/symex" xmlns:wpg="http://schemas.microsoft.com/office/word/2010/wordprocessingGroup" xmlns:wpi="http://schemas.microsoft.com/office/word/2010/wordprocessingInk" xmlns:wne="http://schemas.microsoft.com/office/word/2006/wordml" xmlns:wps="http://schemas.microsoft.com/office/word/2010/wordprocessingShape" mc:Ignorable="w14 w15 w16se w16cid w16 w16cex wp14">
   <w:body>
     <w:p>
       <w:pPr>
@@ -18,61 +18,7 @@
           <w:sz w:val="32"/>
           <w:szCs w:val="32"/>
         </w:rPr>
-        <w:t>A</w:t>
-      </w:r>
-      <w:r>
-        <w:rPr>
-          <w:b/>
-          <w:bCs/>
-          <w:sz w:val="32"/>
-          <w:szCs w:val="32"/>
-        </w:rPr>
-        <w:t>tten</w:t>
-      </w:r>
-      <w:r>
-        <w:rPr>
-          <w:b/>
-          <w:bCs/>
-          <w:sz w:val="32"/>
-          <w:szCs w:val="32"/>
-        </w:rPr>
-        <w:t>da</w:t>
-      </w:r>
-      <w:r>
-        <w:rPr>
-          <w:b/>
-          <w:bCs/>
-          <w:sz w:val="32"/>
-          <w:szCs w:val="32"/>
-        </w:rPr>
-        <w:t>n</w:t>
-      </w:r>
-      <w:r>
-        <w:rPr>
-          <w:b/>
-          <w:bCs/>
-          <w:sz w:val="32"/>
-          <w:szCs w:val="32"/>
-        </w:rPr>
-        <w:t>ce System</w:t>
-      </w:r>
-      <w:r>
-        <w:rPr>
-          <w:b/>
-          <w:bCs/>
-          <w:sz w:val="32"/>
-          <w:szCs w:val="32"/>
-        </w:rPr>
-        <w:t xml:space="preserve"> Flow/Plan</w:t>
-      </w:r>
-      <w:r>
-        <w:rPr>
-          <w:b/>
-          <w:bCs/>
-          <w:sz w:val="32"/>
-          <w:szCs w:val="32"/>
-        </w:rPr>
-        <w:t xml:space="preserve"> </w:t>
+        <w:t xml:space="preserve">Attendance System Flow/Plan </w:t>
       </w:r>
       <w:r>
         <w:rPr>
@@ -1066,25 +1012,7 @@
           <w:sz w:val="32"/>
           <w:szCs w:val="32"/>
         </w:rPr>
-        <w:t xml:space="preserve">Start Shift, AM Breaks, PM Breaks, End Shift, Functionalities for </w:t>
-      </w:r>
-      <w:r>
-        <w:rPr>
-          <w:i/>
-          <w:iCs/>
-          <w:sz w:val="32"/>
-          <w:szCs w:val="32"/>
-        </w:rPr>
-        <w:t>half day, under time, and on leave (paid leave or unpaid leave)</w:t>
-      </w:r>
-      <w:r>
-        <w:rPr>
-          <w:i/>
-          <w:iCs/>
-          <w:sz w:val="32"/>
-          <w:szCs w:val="32"/>
-        </w:rPr>
-        <w:t>)</w:t>
+        <w:t>Start Shift, AM Breaks, PM Breaks, End Shift, Functionalities for half day, under time, and on leave (paid leave or unpaid leave))</w:t>
       </w:r>
     </w:p>
     <w:p>
@@ -1775,65 +1703,416 @@
     </w:p>
     <w:p>
       <w:pPr>
-        <w:rPr>
-          <w:sz w:val="32"/>
-          <w:szCs w:val="32"/>
-        </w:rPr>
-      </w:pPr>
-    </w:p>
-    <w:p>
-      <w:pPr>
-        <w:pStyle w:val="ListParagraph"/>
-        <w:rPr>
-          <w:sz w:val="32"/>
-          <w:szCs w:val="32"/>
-        </w:rPr>
-      </w:pPr>
-    </w:p>
-    <w:p>
-      <w:pPr>
-        <w:pStyle w:val="ListParagraph"/>
-        <w:rPr>
-          <w:sz w:val="32"/>
-          <w:szCs w:val="32"/>
-        </w:rPr>
-      </w:pPr>
-    </w:p>
-    <w:p>
-      <w:pPr>
-        <w:pStyle w:val="ListParagraph"/>
-        <w:rPr>
-          <w:sz w:val="32"/>
-          <w:szCs w:val="32"/>
-        </w:rPr>
-      </w:pPr>
-    </w:p>
-    <w:p>
-      <w:pPr>
-        <w:pStyle w:val="ListParagraph"/>
-        <w:rPr>
-          <w:sz w:val="32"/>
-          <w:szCs w:val="32"/>
-        </w:rPr>
-      </w:pPr>
-    </w:p>
-    <w:p>
-      <w:pPr>
-        <w:pStyle w:val="ListParagraph"/>
-        <w:rPr>
-          <w:sz w:val="32"/>
-          <w:szCs w:val="32"/>
-        </w:rPr>
-      </w:pPr>
-    </w:p>
-    <w:p>
-      <w:pPr>
-        <w:pStyle w:val="ListParagraph"/>
-        <w:rPr>
-          <w:sz w:val="32"/>
-          <w:szCs w:val="32"/>
-        </w:rPr>
-      </w:pPr>
+        <w:pStyle w:val="ListParagraph"/>
+        <w:rPr>
+          <w:sz w:val="32"/>
+          <w:szCs w:val="32"/>
+        </w:rPr>
+      </w:pPr>
+    </w:p>
+    <w:p>
+      <w:pPr>
+        <w:rPr>
+          <w:b/>
+          <w:bCs/>
+          <w:sz w:val="32"/>
+          <w:szCs w:val="32"/>
+        </w:rPr>
+      </w:pPr>
+      <w:r>
+        <w:rPr>
+          <w:b/>
+          <w:bCs/>
+          <w:sz w:val="32"/>
+          <w:szCs w:val="32"/>
+        </w:rPr>
+        <w:t xml:space="preserve">Employee </w:t>
+      </w:r>
+      <w:r>
+        <w:rPr>
+          <w:b/>
+          <w:bCs/>
+          <w:sz w:val="32"/>
+          <w:szCs w:val="32"/>
+        </w:rPr>
+        <w:t>Functionality</w:t>
+      </w:r>
+      <w:r>
+        <w:rPr>
+          <w:b/>
+          <w:bCs/>
+          <w:sz w:val="32"/>
+          <w:szCs w:val="32"/>
+        </w:rPr>
+        <w:t xml:space="preserve"> Plan</w:t>
+      </w:r>
+    </w:p>
+    <w:p>
+      <w:pPr>
+        <w:rPr>
+          <w:b/>
+          <w:bCs/>
+          <w:sz w:val="32"/>
+          <w:szCs w:val="32"/>
+        </w:rPr>
+      </w:pPr>
+      <w:r>
+        <w:rPr>
+          <w:b/>
+          <w:bCs/>
+          <w:sz w:val="32"/>
+          <w:szCs w:val="32"/>
+        </w:rPr>
+        <w:tab/>
+      </w:r>
+    </w:p>
+    <w:p>
+      <w:pPr>
+        <w:rPr>
+          <w:b/>
+          <w:bCs/>
+          <w:sz w:val="32"/>
+          <w:szCs w:val="32"/>
+        </w:rPr>
+      </w:pPr>
+      <w:r>
+        <w:rPr>
+          <w:b/>
+          <w:bCs/>
+          <w:sz w:val="32"/>
+          <w:szCs w:val="32"/>
+        </w:rPr>
+        <w:t>When Login</w:t>
+      </w:r>
+    </w:p>
+    <w:p>
+      <w:pPr>
+        <w:pStyle w:val="ListParagraph"/>
+        <w:numPr>
+          <w:ilvl w:val="0"/>
+          <w:numId w:val="10"/>
+        </w:numPr>
+        <w:jc w:val="both"/>
+        <w:rPr>
+          <w:b/>
+          <w:bCs/>
+          <w:sz w:val="32"/>
+          <w:szCs w:val="32"/>
+        </w:rPr>
+      </w:pPr>
+      <w:r>
+        <w:rPr>
+          <w:sz w:val="32"/>
+          <w:szCs w:val="32"/>
+        </w:rPr>
+        <w:t>you can view the whole profile and info about when you time in</w:t>
+      </w:r>
+    </w:p>
+    <w:p>
+      <w:pPr>
+        <w:rPr>
+          <w:b/>
+          <w:bCs/>
+          <w:sz w:val="32"/>
+          <w:szCs w:val="32"/>
+        </w:rPr>
+      </w:pPr>
+    </w:p>
+    <w:p>
+      <w:pPr>
+        <w:rPr>
+          <w:b/>
+          <w:bCs/>
+          <w:sz w:val="32"/>
+          <w:szCs w:val="32"/>
+        </w:rPr>
+      </w:pPr>
+      <w:r>
+        <w:rPr>
+          <w:b/>
+          <w:bCs/>
+          <w:sz w:val="32"/>
+          <w:szCs w:val="32"/>
+        </w:rPr>
+        <w:t xml:space="preserve">Leave </w:t>
+      </w:r>
+      <w:r>
+        <w:rPr>
+          <w:b/>
+          <w:bCs/>
+          <w:sz w:val="32"/>
+          <w:szCs w:val="32"/>
+        </w:rPr>
+        <w:t>Functionality</w:t>
+      </w:r>
+    </w:p>
+    <w:p>
+      <w:pPr>
+        <w:pStyle w:val="ListParagraph"/>
+        <w:numPr>
+          <w:ilvl w:val="0"/>
+          <w:numId w:val="9"/>
+        </w:numPr>
+        <w:rPr>
+          <w:sz w:val="32"/>
+          <w:szCs w:val="32"/>
+        </w:rPr>
+      </w:pPr>
+      <w:r>
+        <w:rPr>
+          <w:sz w:val="32"/>
+          <w:szCs w:val="32"/>
+        </w:rPr>
+        <w:t>You can submit leave</w:t>
+      </w:r>
+    </w:p>
+    <w:p>
+      <w:pPr>
+        <w:pStyle w:val="ListParagraph"/>
+        <w:numPr>
+          <w:ilvl w:val="0"/>
+          <w:numId w:val="9"/>
+        </w:numPr>
+        <w:rPr>
+          <w:sz w:val="32"/>
+          <w:szCs w:val="32"/>
+        </w:rPr>
+      </w:pPr>
+      <w:r>
+        <w:rPr>
+          <w:sz w:val="32"/>
+          <w:szCs w:val="32"/>
+        </w:rPr>
+        <w:t>Be notified if the leave letter is approved</w:t>
+      </w:r>
+    </w:p>
+    <w:p>
+      <w:pPr>
+        <w:pStyle w:val="ListParagraph"/>
+        <w:numPr>
+          <w:ilvl w:val="0"/>
+          <w:numId w:val="9"/>
+        </w:numPr>
+        <w:rPr>
+          <w:sz w:val="32"/>
+          <w:szCs w:val="32"/>
+        </w:rPr>
+      </w:pPr>
+      <w:r>
+        <w:rPr>
+          <w:sz w:val="32"/>
+          <w:szCs w:val="32"/>
+        </w:rPr>
+        <w:t>When you reach 2 leave there is notification stating that you have no left leave ticket for this [</w:t>
+      </w:r>
+      <w:r>
+        <w:rPr>
+          <w:sz w:val="32"/>
+          <w:szCs w:val="32"/>
+        </w:rPr>
+        <w:t>month or year</w:t>
+      </w:r>
+      <w:r>
+        <w:rPr>
+          <w:sz w:val="32"/>
+          <w:szCs w:val="32"/>
+        </w:rPr>
+        <w:t>]</w:t>
+      </w:r>
+    </w:p>
+    <w:p>
+      <w:pPr>
+        <w:pStyle w:val="ListParagraph"/>
+        <w:numPr>
+          <w:ilvl w:val="0"/>
+          <w:numId w:val="9"/>
+        </w:numPr>
+        <w:rPr>
+          <w:sz w:val="32"/>
+          <w:szCs w:val="32"/>
+        </w:rPr>
+      </w:pPr>
+      <w:r>
+        <w:rPr>
+          <w:sz w:val="32"/>
+          <w:szCs w:val="32"/>
+        </w:rPr>
+        <w:t xml:space="preserve">Be notified also if </w:t>
+      </w:r>
+      <w:proofErr w:type="gramStart"/>
+      <w:r>
+        <w:rPr>
+          <w:sz w:val="32"/>
+          <w:szCs w:val="32"/>
+        </w:rPr>
+        <w:t>you’re</w:t>
+      </w:r>
+      <w:proofErr w:type="gramEnd"/>
+      <w:r>
+        <w:rPr>
+          <w:sz w:val="32"/>
+          <w:szCs w:val="32"/>
+        </w:rPr>
+        <w:t xml:space="preserve"> in leave when log</w:t>
+      </w:r>
+      <w:r>
+        <w:rPr>
+          <w:sz w:val="32"/>
+          <w:szCs w:val="32"/>
+        </w:rPr>
+        <w:t>ged in</w:t>
+      </w:r>
+    </w:p>
+    <w:p>
+      <w:pPr>
+        <w:pStyle w:val="ListParagraph"/>
+        <w:numPr>
+          <w:ilvl w:val="0"/>
+          <w:numId w:val="9"/>
+        </w:numPr>
+        <w:rPr>
+          <w:sz w:val="32"/>
+          <w:szCs w:val="32"/>
+        </w:rPr>
+      </w:pPr>
+      <w:r>
+        <w:rPr>
+          <w:sz w:val="32"/>
+          <w:szCs w:val="32"/>
+        </w:rPr>
+        <w:t>If the employee is in leave you cannot pass a leave application.</w:t>
+      </w:r>
+    </w:p>
+    <w:p>
+      <w:pPr>
+        <w:pStyle w:val="ListParagraph"/>
+        <w:rPr>
+          <w:sz w:val="32"/>
+          <w:szCs w:val="32"/>
+        </w:rPr>
+      </w:pPr>
+    </w:p>
+    <w:p>
+      <w:pPr>
+        <w:pStyle w:val="ListParagraph"/>
+        <w:rPr>
+          <w:sz w:val="32"/>
+          <w:szCs w:val="32"/>
+        </w:rPr>
+      </w:pPr>
+    </w:p>
+    <w:p>
+      <w:pPr>
+        <w:rPr>
+          <w:b/>
+          <w:bCs/>
+          <w:sz w:val="32"/>
+          <w:szCs w:val="32"/>
+        </w:rPr>
+      </w:pPr>
+      <w:r>
+        <w:rPr>
+          <w:b/>
+          <w:bCs/>
+          <w:sz w:val="32"/>
+          <w:szCs w:val="32"/>
+        </w:rPr>
+        <w:t xml:space="preserve">Question for each </w:t>
+      </w:r>
+      <w:proofErr w:type="gramStart"/>
+      <w:r>
+        <w:rPr>
+          <w:b/>
+          <w:bCs/>
+          <w:sz w:val="32"/>
+          <w:szCs w:val="32"/>
+        </w:rPr>
+        <w:t>functionalities</w:t>
+      </w:r>
+      <w:proofErr w:type="gramEnd"/>
+    </w:p>
+    <w:p>
+      <w:pPr>
+        <w:pStyle w:val="ListParagraph"/>
+        <w:rPr>
+          <w:b/>
+          <w:bCs/>
+          <w:sz w:val="32"/>
+          <w:szCs w:val="32"/>
+        </w:rPr>
+      </w:pPr>
+      <w:r>
+        <w:rPr>
+          <w:b/>
+          <w:bCs/>
+          <w:sz w:val="32"/>
+          <w:szCs w:val="32"/>
+        </w:rPr>
+        <w:t>Leave Function</w:t>
+      </w:r>
+    </w:p>
+    <w:p>
+      <w:pPr>
+        <w:pStyle w:val="ListParagraph"/>
+        <w:numPr>
+          <w:ilvl w:val="0"/>
+          <w:numId w:val="11"/>
+        </w:numPr>
+        <w:rPr>
+          <w:sz w:val="32"/>
+          <w:szCs w:val="32"/>
+        </w:rPr>
+      </w:pPr>
+      <w:r>
+        <w:rPr>
+          <w:sz w:val="32"/>
+          <w:szCs w:val="32"/>
+        </w:rPr>
+        <w:t>Every when the leave refresh or back to 2 request tickets? Months, year…??</w:t>
+      </w:r>
+    </w:p>
+    <w:p>
+      <w:pPr>
+        <w:pStyle w:val="ListParagraph"/>
+        <w:rPr>
+          <w:sz w:val="32"/>
+          <w:szCs w:val="32"/>
+        </w:rPr>
+      </w:pPr>
+    </w:p>
+    <w:p>
+      <w:pPr>
+        <w:pStyle w:val="ListParagraph"/>
+        <w:numPr>
+          <w:ilvl w:val="0"/>
+          <w:numId w:val="11"/>
+        </w:numPr>
+        <w:rPr>
+          <w:sz w:val="32"/>
+          <w:szCs w:val="32"/>
+        </w:rPr>
+      </w:pPr>
+      <w:r>
+        <w:rPr>
+          <w:sz w:val="32"/>
+          <w:szCs w:val="32"/>
+        </w:rPr>
+        <w:t>When the leave application is rejected</w:t>
+      </w:r>
+      <w:r>
+        <w:rPr>
+          <w:sz w:val="32"/>
+          <w:szCs w:val="32"/>
+        </w:rPr>
+        <w:t xml:space="preserve"> or authorized</w:t>
+      </w:r>
+      <w:r>
+        <w:rPr>
+          <w:sz w:val="32"/>
+          <w:szCs w:val="32"/>
+        </w:rPr>
+        <w:t>, how many days when he/she can submit again leave application?</w:t>
+      </w:r>
     </w:p>
     <w:p>
       <w:pPr>
@@ -1918,7 +2197,7 @@
 </file>
 
 <file path=word/numbering.xml><?xml version="1.0" encoding="utf-8"?>
-<w:numbering xmlns:wpc="http://schemas.microsoft.com/office/word/2010/wordprocessingCanvas" xmlns:cx="http://schemas.microsoft.com/office/drawing/2014/chartex" xmlns:cx1="http://schemas.microsoft.com/office/drawing/2015/9/8/chartex" xmlns:cx2="http://schemas.microsoft.com/office/drawing/2015/10/21/chartex" xmlns:cx3="http://schemas.microsoft.com/office/drawing/2016/5/9/chartex" xmlns:cx4="http://schemas.microsoft.com/office/drawing/2016/5/10/chartex" xmlns:cx5="http://schemas.microsoft.com/office/drawing/2016/5/11/chartex" xmlns:cx6="http://schemas.microsoft.com/office/drawing/2016/5/12/chartex" xmlns:cx7="http://schemas.microsoft.com/office/drawing/2016/5/13/chartex" xmlns:cx8="http://schemas.microsoft.com/office/drawing/2016/5/14/chartex" xmlns:mc="http://schemas.openxmlformats.org/markup-compatibility/2006" xmlns:aink="http://schemas.microsoft.com/office/drawing/2016/ink" xmlns:am3d="http://schemas.microsoft.com/office/drawing/2017/model3d" xmlns:o="urn:schemas-microsoft-com:office:office" xmlns:r="http://schemas.openxmlformats.org/officeDocument/2006/relationships" xmlns:m="http://schemas.openxmlformats.org/officeDocument/2006/math" xmlns:v="urn:schemas-microsoft-com:vml" xmlns:wp14="http://schemas.microsoft.com/office/word/2010/wordprocessingDrawing" xmlns:wp="http://schemas.openxmlformats.org/drawingml/2006/wordprocessingDrawing" xmlns:w10="urn:schemas-microsoft-com:office:word" xmlns:w="http://schemas.openxmlformats.org/wordprocessingml/2006/main" xmlns:w14="http://schemas.microsoft.com/office/word/2010/wordml" xmlns:w15="http://schemas.microsoft.com/office/word/2012/wordml" xmlns:w16cid="http://schemas.microsoft.com/office/word/2016/wordml/cid" xmlns:w16se="http://schemas.microsoft.com/office/word/2015/wordml/symex" xmlns:wpg="http://schemas.microsoft.com/office/word/2010/wordprocessingGroup" xmlns:wpi="http://schemas.microsoft.com/office/word/2010/wordprocessingInk" xmlns:wne="http://schemas.microsoft.com/office/word/2006/wordml" xmlns:wps="http://schemas.microsoft.com/office/word/2010/wordprocessingShape" mc:Ignorable="w14 w15 w16se w16cid wp14">
+<w:numbering xmlns:wpc="http://schemas.microsoft.com/office/word/2010/wordprocessingCanvas" xmlns:cx="http://schemas.microsoft.com/office/drawing/2014/chartex" xmlns:cx1="http://schemas.microsoft.com/office/drawing/2015/9/8/chartex" xmlns:cx2="http://schemas.microsoft.com/office/drawing/2015/10/21/chartex" xmlns:cx3="http://schemas.microsoft.com/office/drawing/2016/5/9/chartex" xmlns:cx4="http://schemas.microsoft.com/office/drawing/2016/5/10/chartex" xmlns:cx5="http://schemas.microsoft.com/office/drawing/2016/5/11/chartex" xmlns:cx6="http://schemas.microsoft.com/office/drawing/2016/5/12/chartex" xmlns:cx7="http://schemas.microsoft.com/office/drawing/2016/5/13/chartex" xmlns:cx8="http://schemas.microsoft.com/office/drawing/2016/5/14/chartex" xmlns:mc="http://schemas.openxmlformats.org/markup-compatibility/2006" xmlns:aink="http://schemas.microsoft.com/office/drawing/2016/ink" xmlns:am3d="http://schemas.microsoft.com/office/drawing/2017/model3d" xmlns:o="urn:schemas-microsoft-com:office:office" xmlns:r="http://schemas.openxmlformats.org/officeDocument/2006/relationships" xmlns:m="http://schemas.openxmlformats.org/officeDocument/2006/math" xmlns:v="urn:schemas-microsoft-com:vml" xmlns:wp14="http://schemas.microsoft.com/office/word/2010/wordprocessingDrawing" xmlns:wp="http://schemas.openxmlformats.org/drawingml/2006/wordprocessingDrawing" xmlns:w10="urn:schemas-microsoft-com:office:word" xmlns:w="http://schemas.openxmlformats.org/wordprocessingml/2006/main" xmlns:w14="http://schemas.microsoft.com/office/word/2010/wordml" xmlns:w15="http://schemas.microsoft.com/office/word/2012/wordml" xmlns:w16cex="http://schemas.microsoft.com/office/word/2018/wordml/cex" xmlns:w16cid="http://schemas.microsoft.com/office/word/2016/wordml/cid" xmlns:w16="http://schemas.microsoft.com/office/word/2018/wordml" xmlns:w16se="http://schemas.microsoft.com/office/word/2015/wordml/symex" xmlns:wpg="http://schemas.microsoft.com/office/word/2010/wordprocessingGroup" xmlns:wpi="http://schemas.microsoft.com/office/word/2010/wordprocessingInk" xmlns:wne="http://schemas.microsoft.com/office/word/2006/wordml" xmlns:wps="http://schemas.microsoft.com/office/word/2010/wordprocessingShape" mc:Ignorable="w14 w15 w16se w16cid w16 w16cex wp14">
   <w:abstractNum w:abstractNumId="0" w15:restartNumberingAfterBreak="0">
     <w:nsid w:val="01123C94"/>
     <w:multiLevelType w:val="hybridMultilevel"/>
@@ -2485,6 +2764,119 @@
     </w:lvl>
   </w:abstractNum>
   <w:abstractNum w:abstractNumId="5" w15:restartNumberingAfterBreak="0">
+    <w:nsid w:val="3D5B1CFE"/>
+    <w:multiLevelType w:val="hybridMultilevel"/>
+    <w:tmpl w:val="C2BC56B2"/>
+    <w:lvl w:ilvl="0" w:tplc="4CDC09D8">
+      <w:start w:val="2"/>
+      <w:numFmt w:val="bullet"/>
+      <w:lvlText w:val="-"/>
+      <w:lvlJc w:val="left"/>
+      <w:pPr>
+        <w:ind w:left="720" w:hanging="360"/>
+      </w:pPr>
+      <w:rPr>
+        <w:rFonts w:ascii="Calibri" w:eastAsiaTheme="minorHAnsi" w:hAnsi="Calibri" w:cs="Calibri" w:hint="default"/>
+      </w:rPr>
+    </w:lvl>
+    <w:lvl w:ilvl="1" w:tplc="34090003" w:tentative="1">
+      <w:start w:val="1"/>
+      <w:numFmt w:val="bullet"/>
+      <w:lvlText w:val="o"/>
+      <w:lvlJc w:val="left"/>
+      <w:pPr>
+        <w:ind w:left="1440" w:hanging="360"/>
+      </w:pPr>
+      <w:rPr>
+        <w:rFonts w:ascii="Courier New" w:hAnsi="Courier New" w:cs="Courier New" w:hint="default"/>
+      </w:rPr>
+    </w:lvl>
+    <w:lvl w:ilvl="2" w:tplc="34090005" w:tentative="1">
+      <w:start w:val="1"/>
+      <w:numFmt w:val="bullet"/>
+      <w:lvlText w:val=""/>
+      <w:lvlJc w:val="left"/>
+      <w:pPr>
+        <w:ind w:left="2160" w:hanging="360"/>
+      </w:pPr>
+      <w:rPr>
+        <w:rFonts w:ascii="Wingdings" w:hAnsi="Wingdings" w:hint="default"/>
+      </w:rPr>
+    </w:lvl>
+    <w:lvl w:ilvl="3" w:tplc="34090001" w:tentative="1">
+      <w:start w:val="1"/>
+      <w:numFmt w:val="bullet"/>
+      <w:lvlText w:val=""/>
+      <w:lvlJc w:val="left"/>
+      <w:pPr>
+        <w:ind w:left="2880" w:hanging="360"/>
+      </w:pPr>
+      <w:rPr>
+        <w:rFonts w:ascii="Symbol" w:hAnsi="Symbol" w:hint="default"/>
+      </w:rPr>
+    </w:lvl>
+    <w:lvl w:ilvl="4" w:tplc="34090003" w:tentative="1">
+      <w:start w:val="1"/>
+      <w:numFmt w:val="bullet"/>
+      <w:lvlText w:val="o"/>
+      <w:lvlJc w:val="left"/>
+      <w:pPr>
+        <w:ind w:left="3600" w:hanging="360"/>
+      </w:pPr>
+      <w:rPr>
+        <w:rFonts w:ascii="Courier New" w:hAnsi="Courier New" w:cs="Courier New" w:hint="default"/>
+      </w:rPr>
+    </w:lvl>
+    <w:lvl w:ilvl="5" w:tplc="34090005" w:tentative="1">
+      <w:start w:val="1"/>
+      <w:numFmt w:val="bullet"/>
+      <w:lvlText w:val=""/>
+      <w:lvlJc w:val="left"/>
+      <w:pPr>
+        <w:ind w:left="4320" w:hanging="360"/>
+      </w:pPr>
+      <w:rPr>
+        <w:rFonts w:ascii="Wingdings" w:hAnsi="Wingdings" w:hint="default"/>
+      </w:rPr>
+    </w:lvl>
+    <w:lvl w:ilvl="6" w:tplc="34090001" w:tentative="1">
+      <w:start w:val="1"/>
+      <w:numFmt w:val="bullet"/>
+      <w:lvlText w:val=""/>
+      <w:lvlJc w:val="left"/>
+      <w:pPr>
+        <w:ind w:left="5040" w:hanging="360"/>
+      </w:pPr>
+      <w:rPr>
+        <w:rFonts w:ascii="Symbol" w:hAnsi="Symbol" w:hint="default"/>
+      </w:rPr>
+    </w:lvl>
+    <w:lvl w:ilvl="7" w:tplc="34090003" w:tentative="1">
+      <w:start w:val="1"/>
+      <w:numFmt w:val="bullet"/>
+      <w:lvlText w:val="o"/>
+      <w:lvlJc w:val="left"/>
+      <w:pPr>
+        <w:ind w:left="5760" w:hanging="360"/>
+      </w:pPr>
+      <w:rPr>
+        <w:rFonts w:ascii="Courier New" w:hAnsi="Courier New" w:cs="Courier New" w:hint="default"/>
+      </w:rPr>
+    </w:lvl>
+    <w:lvl w:ilvl="8" w:tplc="34090005" w:tentative="1">
+      <w:start w:val="1"/>
+      <w:numFmt w:val="bullet"/>
+      <w:lvlText w:val=""/>
+      <w:lvlJc w:val="left"/>
+      <w:pPr>
+        <w:ind w:left="6480" w:hanging="360"/>
+      </w:pPr>
+      <w:rPr>
+        <w:rFonts w:ascii="Wingdings" w:hAnsi="Wingdings" w:hint="default"/>
+      </w:rPr>
+    </w:lvl>
+  </w:abstractNum>
+  <w:abstractNum w:abstractNumId="6" w15:restartNumberingAfterBreak="0">
     <w:nsid w:val="461F5833"/>
     <w:multiLevelType w:val="hybridMultilevel"/>
     <w:tmpl w:val="79369B7C"/>
@@ -2573,10 +2965,322 @@
       </w:pPr>
     </w:lvl>
   </w:abstractNum>
-  <w:abstractNum w:abstractNumId="6" w15:restartNumberingAfterBreak="0">
+  <w:abstractNum w:abstractNumId="7" w15:restartNumberingAfterBreak="0">
+    <w:nsid w:val="4DCB1E09"/>
+    <w:multiLevelType w:val="hybridMultilevel"/>
+    <w:tmpl w:val="F65E2D02"/>
+    <w:lvl w:ilvl="0" w:tplc="4CDC09D8">
+      <w:start w:val="2"/>
+      <w:numFmt w:val="bullet"/>
+      <w:lvlText w:val="-"/>
+      <w:lvlJc w:val="left"/>
+      <w:pPr>
+        <w:ind w:left="720" w:hanging="360"/>
+      </w:pPr>
+      <w:rPr>
+        <w:rFonts w:ascii="Calibri" w:eastAsiaTheme="minorHAnsi" w:hAnsi="Calibri" w:cs="Calibri" w:hint="default"/>
+      </w:rPr>
+    </w:lvl>
+    <w:lvl w:ilvl="1" w:tplc="34090003" w:tentative="1">
+      <w:start w:val="1"/>
+      <w:numFmt w:val="bullet"/>
+      <w:lvlText w:val="o"/>
+      <w:lvlJc w:val="left"/>
+      <w:pPr>
+        <w:ind w:left="1440" w:hanging="360"/>
+      </w:pPr>
+      <w:rPr>
+        <w:rFonts w:ascii="Courier New" w:hAnsi="Courier New" w:cs="Courier New" w:hint="default"/>
+      </w:rPr>
+    </w:lvl>
+    <w:lvl w:ilvl="2" w:tplc="34090005" w:tentative="1">
+      <w:start w:val="1"/>
+      <w:numFmt w:val="bullet"/>
+      <w:lvlText w:val=""/>
+      <w:lvlJc w:val="left"/>
+      <w:pPr>
+        <w:ind w:left="2160" w:hanging="360"/>
+      </w:pPr>
+      <w:rPr>
+        <w:rFonts w:ascii="Wingdings" w:hAnsi="Wingdings" w:hint="default"/>
+      </w:rPr>
+    </w:lvl>
+    <w:lvl w:ilvl="3" w:tplc="34090001" w:tentative="1">
+      <w:start w:val="1"/>
+      <w:numFmt w:val="bullet"/>
+      <w:lvlText w:val=""/>
+      <w:lvlJc w:val="left"/>
+      <w:pPr>
+        <w:ind w:left="2880" w:hanging="360"/>
+      </w:pPr>
+      <w:rPr>
+        <w:rFonts w:ascii="Symbol" w:hAnsi="Symbol" w:hint="default"/>
+      </w:rPr>
+    </w:lvl>
+    <w:lvl w:ilvl="4" w:tplc="34090003" w:tentative="1">
+      <w:start w:val="1"/>
+      <w:numFmt w:val="bullet"/>
+      <w:lvlText w:val="o"/>
+      <w:lvlJc w:val="left"/>
+      <w:pPr>
+        <w:ind w:left="3600" w:hanging="360"/>
+      </w:pPr>
+      <w:rPr>
+        <w:rFonts w:ascii="Courier New" w:hAnsi="Courier New" w:cs="Courier New" w:hint="default"/>
+      </w:rPr>
+    </w:lvl>
+    <w:lvl w:ilvl="5" w:tplc="34090005" w:tentative="1">
+      <w:start w:val="1"/>
+      <w:numFmt w:val="bullet"/>
+      <w:lvlText w:val=""/>
+      <w:lvlJc w:val="left"/>
+      <w:pPr>
+        <w:ind w:left="4320" w:hanging="360"/>
+      </w:pPr>
+      <w:rPr>
+        <w:rFonts w:ascii="Wingdings" w:hAnsi="Wingdings" w:hint="default"/>
+      </w:rPr>
+    </w:lvl>
+    <w:lvl w:ilvl="6" w:tplc="34090001" w:tentative="1">
+      <w:start w:val="1"/>
+      <w:numFmt w:val="bullet"/>
+      <w:lvlText w:val=""/>
+      <w:lvlJc w:val="left"/>
+      <w:pPr>
+        <w:ind w:left="5040" w:hanging="360"/>
+      </w:pPr>
+      <w:rPr>
+        <w:rFonts w:ascii="Symbol" w:hAnsi="Symbol" w:hint="default"/>
+      </w:rPr>
+    </w:lvl>
+    <w:lvl w:ilvl="7" w:tplc="34090003" w:tentative="1">
+      <w:start w:val="1"/>
+      <w:numFmt w:val="bullet"/>
+      <w:lvlText w:val="o"/>
+      <w:lvlJc w:val="left"/>
+      <w:pPr>
+        <w:ind w:left="5760" w:hanging="360"/>
+      </w:pPr>
+      <w:rPr>
+        <w:rFonts w:ascii="Courier New" w:hAnsi="Courier New" w:cs="Courier New" w:hint="default"/>
+      </w:rPr>
+    </w:lvl>
+    <w:lvl w:ilvl="8" w:tplc="34090005" w:tentative="1">
+      <w:start w:val="1"/>
+      <w:numFmt w:val="bullet"/>
+      <w:lvlText w:val=""/>
+      <w:lvlJc w:val="left"/>
+      <w:pPr>
+        <w:ind w:left="6480" w:hanging="360"/>
+      </w:pPr>
+      <w:rPr>
+        <w:rFonts w:ascii="Wingdings" w:hAnsi="Wingdings" w:hint="default"/>
+      </w:rPr>
+    </w:lvl>
+  </w:abstractNum>
+  <w:abstractNum w:abstractNumId="8" w15:restartNumberingAfterBreak="0">
     <w:nsid w:val="4F787CC9"/>
     <w:multiLevelType w:val="hybridMultilevel"/>
     <w:tmpl w:val="1A7E97AC"/>
+    <w:lvl w:ilvl="0" w:tplc="3409000F">
+      <w:start w:val="1"/>
+      <w:numFmt w:val="decimal"/>
+      <w:lvlText w:val="%1."/>
+      <w:lvlJc w:val="left"/>
+      <w:pPr>
+        <w:ind w:left="1440" w:hanging="360"/>
+      </w:pPr>
+    </w:lvl>
+    <w:lvl w:ilvl="1" w:tplc="34090019" w:tentative="1">
+      <w:start w:val="1"/>
+      <w:numFmt w:val="lowerLetter"/>
+      <w:lvlText w:val="%2."/>
+      <w:lvlJc w:val="left"/>
+      <w:pPr>
+        <w:ind w:left="2160" w:hanging="360"/>
+      </w:pPr>
+    </w:lvl>
+    <w:lvl w:ilvl="2" w:tplc="3409001B" w:tentative="1">
+      <w:start w:val="1"/>
+      <w:numFmt w:val="lowerRoman"/>
+      <w:lvlText w:val="%3."/>
+      <w:lvlJc w:val="right"/>
+      <w:pPr>
+        <w:ind w:left="2880" w:hanging="180"/>
+      </w:pPr>
+    </w:lvl>
+    <w:lvl w:ilvl="3" w:tplc="3409000F" w:tentative="1">
+      <w:start w:val="1"/>
+      <w:numFmt w:val="decimal"/>
+      <w:lvlText w:val="%4."/>
+      <w:lvlJc w:val="left"/>
+      <w:pPr>
+        <w:ind w:left="3600" w:hanging="360"/>
+      </w:pPr>
+    </w:lvl>
+    <w:lvl w:ilvl="4" w:tplc="34090019" w:tentative="1">
+      <w:start w:val="1"/>
+      <w:numFmt w:val="lowerLetter"/>
+      <w:lvlText w:val="%5."/>
+      <w:lvlJc w:val="left"/>
+      <w:pPr>
+        <w:ind w:left="4320" w:hanging="360"/>
+      </w:pPr>
+    </w:lvl>
+    <w:lvl w:ilvl="5" w:tplc="3409001B" w:tentative="1">
+      <w:start w:val="1"/>
+      <w:numFmt w:val="lowerRoman"/>
+      <w:lvlText w:val="%6."/>
+      <w:lvlJc w:val="right"/>
+      <w:pPr>
+        <w:ind w:left="5040" w:hanging="180"/>
+      </w:pPr>
+    </w:lvl>
+    <w:lvl w:ilvl="6" w:tplc="3409000F" w:tentative="1">
+      <w:start w:val="1"/>
+      <w:numFmt w:val="decimal"/>
+      <w:lvlText w:val="%7."/>
+      <w:lvlJc w:val="left"/>
+      <w:pPr>
+        <w:ind w:left="5760" w:hanging="360"/>
+      </w:pPr>
+    </w:lvl>
+    <w:lvl w:ilvl="7" w:tplc="34090019" w:tentative="1">
+      <w:start w:val="1"/>
+      <w:numFmt w:val="lowerLetter"/>
+      <w:lvlText w:val="%8."/>
+      <w:lvlJc w:val="left"/>
+      <w:pPr>
+        <w:ind w:left="6480" w:hanging="360"/>
+      </w:pPr>
+    </w:lvl>
+    <w:lvl w:ilvl="8" w:tplc="3409001B" w:tentative="1">
+      <w:start w:val="1"/>
+      <w:numFmt w:val="lowerRoman"/>
+      <w:lvlText w:val="%9."/>
+      <w:lvlJc w:val="right"/>
+      <w:pPr>
+        <w:ind w:left="7200" w:hanging="180"/>
+      </w:pPr>
+    </w:lvl>
+  </w:abstractNum>
+  <w:abstractNum w:abstractNumId="9" w15:restartNumberingAfterBreak="0">
+    <w:nsid w:val="6F1C4C66"/>
+    <w:multiLevelType w:val="hybridMultilevel"/>
+    <w:tmpl w:val="72B2A38E"/>
+    <w:lvl w:ilvl="0" w:tplc="4CDC09D8">
+      <w:start w:val="2"/>
+      <w:numFmt w:val="bullet"/>
+      <w:lvlText w:val="-"/>
+      <w:lvlJc w:val="left"/>
+      <w:pPr>
+        <w:ind w:left="1440" w:hanging="360"/>
+      </w:pPr>
+      <w:rPr>
+        <w:rFonts w:ascii="Calibri" w:eastAsiaTheme="minorHAnsi" w:hAnsi="Calibri" w:cs="Calibri" w:hint="default"/>
+      </w:rPr>
+    </w:lvl>
+    <w:lvl w:ilvl="1" w:tplc="34090003" w:tentative="1">
+      <w:start w:val="1"/>
+      <w:numFmt w:val="bullet"/>
+      <w:lvlText w:val="o"/>
+      <w:lvlJc w:val="left"/>
+      <w:pPr>
+        <w:ind w:left="2160" w:hanging="360"/>
+      </w:pPr>
+      <w:rPr>
+        <w:rFonts w:ascii="Courier New" w:hAnsi="Courier New" w:cs="Courier New" w:hint="default"/>
+      </w:rPr>
+    </w:lvl>
+    <w:lvl w:ilvl="2" w:tplc="34090005" w:tentative="1">
+      <w:start w:val="1"/>
+      <w:numFmt w:val="bullet"/>
+      <w:lvlText w:val=""/>
+      <w:lvlJc w:val="left"/>
+      <w:pPr>
+        <w:ind w:left="2880" w:hanging="360"/>
+      </w:pPr>
+      <w:rPr>
+        <w:rFonts w:ascii="Wingdings" w:hAnsi="Wingdings" w:hint="default"/>
+      </w:rPr>
+    </w:lvl>
+    <w:lvl w:ilvl="3" w:tplc="34090001" w:tentative="1">
+      <w:start w:val="1"/>
+      <w:numFmt w:val="bullet"/>
+      <w:lvlText w:val=""/>
+      <w:lvlJc w:val="left"/>
+      <w:pPr>
+        <w:ind w:left="3600" w:hanging="360"/>
+      </w:pPr>
+      <w:rPr>
+        <w:rFonts w:ascii="Symbol" w:hAnsi="Symbol" w:hint="default"/>
+      </w:rPr>
+    </w:lvl>
+    <w:lvl w:ilvl="4" w:tplc="34090003" w:tentative="1">
+      <w:start w:val="1"/>
+      <w:numFmt w:val="bullet"/>
+      <w:lvlText w:val="o"/>
+      <w:lvlJc w:val="left"/>
+      <w:pPr>
+        <w:ind w:left="4320" w:hanging="360"/>
+      </w:pPr>
+      <w:rPr>
+        <w:rFonts w:ascii="Courier New" w:hAnsi="Courier New" w:cs="Courier New" w:hint="default"/>
+      </w:rPr>
+    </w:lvl>
+    <w:lvl w:ilvl="5" w:tplc="34090005" w:tentative="1">
+      <w:start w:val="1"/>
+      <w:numFmt w:val="bullet"/>
+      <w:lvlText w:val=""/>
+      <w:lvlJc w:val="left"/>
+      <w:pPr>
+        <w:ind w:left="5040" w:hanging="360"/>
+      </w:pPr>
+      <w:rPr>
+        <w:rFonts w:ascii="Wingdings" w:hAnsi="Wingdings" w:hint="default"/>
+      </w:rPr>
+    </w:lvl>
+    <w:lvl w:ilvl="6" w:tplc="34090001" w:tentative="1">
+      <w:start w:val="1"/>
+      <w:numFmt w:val="bullet"/>
+      <w:lvlText w:val=""/>
+      <w:lvlJc w:val="left"/>
+      <w:pPr>
+        <w:ind w:left="5760" w:hanging="360"/>
+      </w:pPr>
+      <w:rPr>
+        <w:rFonts w:ascii="Symbol" w:hAnsi="Symbol" w:hint="default"/>
+      </w:rPr>
+    </w:lvl>
+    <w:lvl w:ilvl="7" w:tplc="34090003" w:tentative="1">
+      <w:start w:val="1"/>
+      <w:numFmt w:val="bullet"/>
+      <w:lvlText w:val="o"/>
+      <w:lvlJc w:val="left"/>
+      <w:pPr>
+        <w:ind w:left="6480" w:hanging="360"/>
+      </w:pPr>
+      <w:rPr>
+        <w:rFonts w:ascii="Courier New" w:hAnsi="Courier New" w:cs="Courier New" w:hint="default"/>
+      </w:rPr>
+    </w:lvl>
+    <w:lvl w:ilvl="8" w:tplc="34090005" w:tentative="1">
+      <w:start w:val="1"/>
+      <w:numFmt w:val="bullet"/>
+      <w:lvlText w:val=""/>
+      <w:lvlJc w:val="left"/>
+      <w:pPr>
+        <w:ind w:left="7200" w:hanging="360"/>
+      </w:pPr>
+      <w:rPr>
+        <w:rFonts w:ascii="Wingdings" w:hAnsi="Wingdings" w:hint="default"/>
+      </w:rPr>
+    </w:lvl>
+  </w:abstractNum>
+  <w:abstractNum w:abstractNumId="10" w15:restartNumberingAfterBreak="0">
+    <w:nsid w:val="7C300C93"/>
+    <w:multiLevelType w:val="hybridMultilevel"/>
+    <w:tmpl w:val="3BA82AB6"/>
     <w:lvl w:ilvl="0" w:tplc="3409000F">
       <w:start w:val="1"/>
       <w:numFmt w:val="decimal"/>
@@ -2663,7 +3367,7 @@
     <w:abstractNumId w:val="2"/>
   </w:num>
   <w:num w:numId="2">
-    <w:abstractNumId w:val="6"/>
+    <w:abstractNumId w:val="8"/>
   </w:num>
   <w:num w:numId="3">
     <w:abstractNumId w:val="1"/>
@@ -2672,7 +3376,7 @@
     <w:abstractNumId w:val="4"/>
   </w:num>
   <w:num w:numId="5">
-    <w:abstractNumId w:val="5"/>
+    <w:abstractNumId w:val="6"/>
   </w:num>
   <w:num w:numId="6">
     <w:abstractNumId w:val="3"/>
@@ -2680,11 +3384,23 @@
   <w:num w:numId="7">
     <w:abstractNumId w:val="0"/>
   </w:num>
+  <w:num w:numId="8">
+    <w:abstractNumId w:val="9"/>
+  </w:num>
+  <w:num w:numId="9">
+    <w:abstractNumId w:val="5"/>
+  </w:num>
+  <w:num w:numId="10">
+    <w:abstractNumId w:val="7"/>
+  </w:num>
+  <w:num w:numId="11">
+    <w:abstractNumId w:val="10"/>
+  </w:num>
 </w:numbering>
 </file>
 
 <file path=word/styles.xml><?xml version="1.0" encoding="utf-8"?>
-<w:styles xmlns:mc="http://schemas.openxmlformats.org/markup-compatibility/2006" xmlns:r="http://schemas.openxmlformats.org/officeDocument/2006/relationships" xmlns:w="http://schemas.openxmlformats.org/wordprocessingml/2006/main" xmlns:w14="http://schemas.microsoft.com/office/word/2010/wordml" xmlns:w15="http://schemas.microsoft.com/office/word/2012/wordml" xmlns:w16cid="http://schemas.microsoft.com/office/word/2016/wordml/cid" xmlns:w16se="http://schemas.microsoft.com/office/word/2015/wordml/symex" mc:Ignorable="w14 w15 w16se w16cid">
+<w:styles xmlns:mc="http://schemas.openxmlformats.org/markup-compatibility/2006" xmlns:r="http://schemas.openxmlformats.org/officeDocument/2006/relationships" xmlns:w="http://schemas.openxmlformats.org/wordprocessingml/2006/main" xmlns:w14="http://schemas.microsoft.com/office/word/2010/wordml" xmlns:w15="http://schemas.microsoft.com/office/word/2012/wordml" xmlns:w16cex="http://schemas.microsoft.com/office/word/2018/wordml/cex" xmlns:w16cid="http://schemas.microsoft.com/office/word/2016/wordml/cid" xmlns:w16="http://schemas.microsoft.com/office/word/2018/wordml" xmlns:w16se="http://schemas.microsoft.com/office/word/2015/wordml/symex" mc:Ignorable="w14 w15 w16se w16cid w16 w16cex">
   <w:docDefaults>
     <w:rPrDefault>
       <w:rPr>

</xml_diff>